<commit_message>
Updated a  bunch of stuff
Projects
Added volunteer section 
removed a lot of the giberish
</commit_message>
<xml_diff>
--- a/Files/Ioakeim Kaltsidis - CV Personal Website.docx
+++ b/Files/Ioakeim Kaltsidis - CV Personal Website.docx
@@ -103,51 +103,7 @@
             <w:szCs w:val="20"/>
             <w:u w:val="none"/>
           </w:rPr>
-          <w:t>IoakeimKaltsid</w:t>
-        </w:r>
-        <w:r>
-          <w:rPr>
-            <w:rStyle w:val="Hyperlink"/>
-            <w:rFonts w:ascii="Calibri" w:eastAsia="Times New Roman" w:hAnsi="Calibri" w:cs="Arial Hebrew"/>
-            <w:spacing w:val="19"/>
-            <w:sz w:val="21"/>
-            <w:szCs w:val="20"/>
-            <w:u w:val="none"/>
-          </w:rPr>
-          <w:t>i</w:t>
-        </w:r>
-        <w:r>
-          <w:rPr>
-            <w:rStyle w:val="Hyperlink"/>
-            <w:rFonts w:ascii="Calibri" w:eastAsia="Times New Roman" w:hAnsi="Calibri" w:cs="Arial Hebrew"/>
-            <w:spacing w:val="19"/>
-            <w:sz w:val="21"/>
-            <w:szCs w:val="20"/>
-            <w:u w:val="none"/>
-          </w:rPr>
-          <w:t>s.github</w:t>
-        </w:r>
-        <w:r>
-          <w:rPr>
-            <w:rStyle w:val="Hyperlink"/>
-            <w:rFonts w:ascii="Calibri" w:eastAsia="Times New Roman" w:hAnsi="Calibri" w:cs="Arial Hebrew"/>
-            <w:spacing w:val="19"/>
-            <w:sz w:val="21"/>
-            <w:szCs w:val="20"/>
-            <w:u w:val="none"/>
-          </w:rPr>
-          <w:t>.</w:t>
-        </w:r>
-        <w:r>
-          <w:rPr>
-            <w:rStyle w:val="Hyperlink"/>
-            <w:rFonts w:ascii="Calibri" w:eastAsia="Times New Roman" w:hAnsi="Calibri" w:cs="Arial Hebrew"/>
-            <w:spacing w:val="19"/>
-            <w:sz w:val="21"/>
-            <w:szCs w:val="20"/>
-            <w:u w:val="none"/>
-          </w:rPr>
-          <w:t>io</w:t>
+          <w:t>IoakeimKaltsidis.github.io</w:t>
         </w:r>
       </w:hyperlink>
     </w:p>
@@ -266,31 +222,7 @@
             <w:szCs w:val="20"/>
             <w:u w:val="none"/>
           </w:rPr>
-          <w:t>g</w:t>
-        </w:r>
-        <w:r>
-          <w:rPr>
-            <w:rStyle w:val="Hyperlink"/>
-            <w:rFonts w:ascii="Calibri" w:eastAsia="Calibri" w:hAnsi="Calibri" w:cs="Calibri"/>
-            <w:color w:val="000000" w:themeColor="text1"/>
-            <w:spacing w:val="19"/>
-            <w:sz w:val="21"/>
-            <w:szCs w:val="20"/>
-            <w:u w:val="none"/>
-          </w:rPr>
-          <w:t>m</w:t>
-        </w:r>
-        <w:r>
-          <w:rPr>
-            <w:rStyle w:val="Hyperlink"/>
-            <w:rFonts w:ascii="Calibri" w:eastAsia="Calibri" w:hAnsi="Calibri" w:cs="Calibri"/>
-            <w:color w:val="000000" w:themeColor="text1"/>
-            <w:spacing w:val="19"/>
-            <w:sz w:val="21"/>
-            <w:szCs w:val="20"/>
-            <w:u w:val="none"/>
-          </w:rPr>
-          <w:t>ail.com</w:t>
+          <w:t>gmail.com</w:t>
         </w:r>
       </w:hyperlink>
     </w:p>
@@ -2458,7 +2390,7 @@
           <w:szCs w:val="24"/>
           <w:u w:val="single"/>
         </w:rPr>
-        <w:t xml:space="preserve">            </w:t>
+        <w:t xml:space="preserve">         </w:t>
       </w:r>
       <w:r>
         <w:rPr>
@@ -2494,7 +2426,7 @@
           <w:szCs w:val="24"/>
           <w:u w:val="single"/>
         </w:rPr>
-        <w:t>Present</w:t>
+        <w:t>April 2019</w:t>
       </w:r>
       <w:r>
         <w:rPr>
@@ -3254,12 +3186,45 @@
         </w:rPr>
         <w:t>Experimented with image augmentation and image resolution sizing converting low-resolution images to super-resolution images</w:t>
       </w:r>
+    </w:p>
+    <w:p>
+      <w:pPr>
+        <w:pStyle w:val="Body"/>
+        <w:rPr>
+          <w:rFonts w:ascii="Calibri" w:eastAsia="Calibri" w:hAnsi="Calibri" w:cs="Calibri"/>
+          <w:b/>
+          <w:bCs/>
+          <w:spacing w:val="12"/>
+          <w:sz w:val="24"/>
+          <w:szCs w:val="24"/>
+        </w:rPr>
+      </w:pPr>
+      <w:r>
+        <w:rPr>
+          <w:rFonts w:ascii="Calibri" w:eastAsia="Calibri" w:hAnsi="Calibri" w:cs="Calibri"/>
+          <w:b/>
+          <w:bCs/>
+          <w:spacing w:val="12"/>
+          <w:sz w:val="24"/>
+          <w:szCs w:val="24"/>
+        </w:rPr>
+        <w:lastRenderedPageBreak/>
+        <w:t xml:space="preserve">Research Assistant – </w:t>
+      </w:r>
+      <w:r>
+        <w:rPr>
+          <w:rFonts w:ascii="Calibri" w:eastAsia="Calibri" w:hAnsi="Calibri" w:cs="Calibri"/>
+          <w:b/>
+          <w:bCs/>
+          <w:spacing w:val="12"/>
+          <w:sz w:val="24"/>
+          <w:szCs w:val="24"/>
+        </w:rPr>
+        <w:t>Mechanical Re</w:t>
+      </w:r>
       <w:bookmarkStart w:id="0" w:name="_GoBack"/>
       <w:bookmarkEnd w:id="0"/>
-    </w:p>
-    <w:p>
-      <w:pPr>
-        <w:pStyle w:val="Body"/>
+      <w:r>
         <w:rPr>
           <w:rFonts w:ascii="Calibri" w:eastAsia="Calibri" w:hAnsi="Calibri" w:cs="Calibri"/>
           <w:b/>
@@ -3268,29 +3233,7 @@
           <w:sz w:val="24"/>
           <w:szCs w:val="24"/>
         </w:rPr>
-      </w:pPr>
-      <w:r>
-        <w:rPr>
-          <w:rFonts w:ascii="Calibri" w:eastAsia="Calibri" w:hAnsi="Calibri" w:cs="Calibri"/>
-          <w:b/>
-          <w:bCs/>
-          <w:spacing w:val="12"/>
-          <w:sz w:val="24"/>
-          <w:szCs w:val="24"/>
-        </w:rPr>
-        <w:lastRenderedPageBreak/>
-        <w:t xml:space="preserve">Research Assistant – </w:t>
-      </w:r>
-      <w:r>
-        <w:rPr>
-          <w:rFonts w:ascii="Calibri" w:eastAsia="Calibri" w:hAnsi="Calibri" w:cs="Calibri"/>
-          <w:b/>
-          <w:bCs/>
-          <w:spacing w:val="12"/>
-          <w:sz w:val="24"/>
-          <w:szCs w:val="24"/>
-        </w:rPr>
-        <w:t>Mechanical Research Lab</w:t>
+        <w:t>search Lab</w:t>
       </w:r>
     </w:p>
     <w:p>
@@ -4878,20 +4821,7 @@
           <w:szCs w:val="26"/>
           <w:u w:val="thick"/>
         </w:rPr>
-        <w:t xml:space="preserve">   </w:t>
-      </w:r>
-      <w:proofErr w:type="gramStart"/>
-      <w:r>
-        <w:rPr>
-          <w:rFonts w:ascii="Calibri" w:eastAsia="Calibri" w:hAnsi="Calibri" w:cs="Calibri"/>
-          <w:b/>
-          <w:color w:val="900700" w:themeColor="accent5" w:themeShade="80"/>
-          <w:spacing w:val="23"/>
-          <w:sz w:val="26"/>
-          <w:szCs w:val="26"/>
-          <w:u w:val="thick"/>
-        </w:rPr>
-        <w:t xml:space="preserve">  </w:t>
+        <w:t xml:space="preserve">     </w:t>
       </w:r>
       <w:r>
         <w:rPr>
@@ -4905,7 +4835,6 @@
         </w:rPr>
         <w:t>.</w:t>
       </w:r>
-      <w:proofErr w:type="gramEnd"/>
       <w:r>
         <w:rPr>
           <w:rFonts w:ascii="Calibri" w:eastAsia="Calibri" w:hAnsi="Calibri" w:cs="Calibri"/>
@@ -7823,7 +7752,7 @@
   <w:num w:numId="3">
     <w:abstractNumId w:val="7"/>
     <w:lvlOverride w:ilvl="0">
-      <w:lvl w:ilvl="0" w:tplc="780034E8">
+      <w:lvl w:ilvl="0" w:tplc="4F8403A4">
         <w:start w:val="1"/>
         <w:numFmt w:val="bullet"/>
         <w:lvlText w:val="•"/>
@@ -7852,7 +7781,7 @@
       </w:lvl>
     </w:lvlOverride>
     <w:lvlOverride w:ilvl="1">
-      <w:lvl w:ilvl="1" w:tplc="29F62B82">
+      <w:lvl w:ilvl="1" w:tplc="E2F8DF0E">
         <w:start w:val="1"/>
         <w:numFmt w:val="bullet"/>
         <w:lvlText w:val="•"/>
@@ -7881,7 +7810,7 @@
       </w:lvl>
     </w:lvlOverride>
     <w:lvlOverride w:ilvl="2">
-      <w:lvl w:ilvl="2" w:tplc="71C62D06">
+      <w:lvl w:ilvl="2" w:tplc="C56EB6F4">
         <w:start w:val="1"/>
         <w:numFmt w:val="bullet"/>
         <w:lvlText w:val="•"/>
@@ -7910,7 +7839,7 @@
       </w:lvl>
     </w:lvlOverride>
     <w:lvlOverride w:ilvl="3">
-      <w:lvl w:ilvl="3" w:tplc="871A782E">
+      <w:lvl w:ilvl="3" w:tplc="3910A192">
         <w:start w:val="1"/>
         <w:numFmt w:val="bullet"/>
         <w:lvlText w:val="•"/>
@@ -7939,7 +7868,7 @@
       </w:lvl>
     </w:lvlOverride>
     <w:lvlOverride w:ilvl="4">
-      <w:lvl w:ilvl="4" w:tplc="DB8E649E">
+      <w:lvl w:ilvl="4" w:tplc="07ACA188">
         <w:start w:val="1"/>
         <w:numFmt w:val="bullet"/>
         <w:lvlText w:val="•"/>
@@ -7968,7 +7897,7 @@
       </w:lvl>
     </w:lvlOverride>
     <w:lvlOverride w:ilvl="5">
-      <w:lvl w:ilvl="5" w:tplc="89864E60">
+      <w:lvl w:ilvl="5" w:tplc="6B9CB8BE">
         <w:start w:val="1"/>
         <w:numFmt w:val="bullet"/>
         <w:lvlText w:val="•"/>
@@ -7997,7 +7926,7 @@
       </w:lvl>
     </w:lvlOverride>
     <w:lvlOverride w:ilvl="6">
-      <w:lvl w:ilvl="6" w:tplc="3A263CD4">
+      <w:lvl w:ilvl="6" w:tplc="C910E5C6">
         <w:start w:val="1"/>
         <w:numFmt w:val="bullet"/>
         <w:lvlText w:val="•"/>
@@ -8026,7 +7955,7 @@
       </w:lvl>
     </w:lvlOverride>
     <w:lvlOverride w:ilvl="7">
-      <w:lvl w:ilvl="7" w:tplc="E076BB3E">
+      <w:lvl w:ilvl="7" w:tplc="75DC0C60">
         <w:start w:val="1"/>
         <w:numFmt w:val="bullet"/>
         <w:lvlText w:val="•"/>
@@ -8055,7 +7984,7 @@
       </w:lvl>
     </w:lvlOverride>
     <w:lvlOverride w:ilvl="8">
-      <w:lvl w:ilvl="8" w:tplc="D52477D0">
+      <w:lvl w:ilvl="8" w:tplc="454E1530">
         <w:start w:val="1"/>
         <w:numFmt w:val="bullet"/>
         <w:lvlText w:val="•"/>
@@ -8252,6 +8181,7 @@
     <w:lsdException w:name="HTML Sample" w:semiHidden="1" w:unhideWhenUsed="1"/>
     <w:lsdException w:name="HTML Typewriter" w:semiHidden="1" w:unhideWhenUsed="1"/>
     <w:lsdException w:name="HTML Variable" w:semiHidden="1" w:unhideWhenUsed="1"/>
+    <w:lsdException w:name="Normal Table" w:semiHidden="1" w:unhideWhenUsed="1"/>
     <w:lsdException w:name="annotation subject" w:semiHidden="1" w:unhideWhenUsed="1"/>
     <w:lsdException w:name="No List" w:semiHidden="1" w:unhideWhenUsed="1"/>
     <w:lsdException w:name="Outline List 1" w:semiHidden="1" w:unhideWhenUsed="1"/>
@@ -8298,8 +8228,10 @@
     <w:lsdException w:name="Table Subtle 2" w:semiHidden="1" w:unhideWhenUsed="1"/>
     <w:lsdException w:name="Table Web 1" w:semiHidden="1" w:unhideWhenUsed="1"/>
     <w:lsdException w:name="Table Web 2" w:semiHidden="1" w:unhideWhenUsed="1"/>
+    <w:lsdException w:name="Table Web 3" w:semiHidden="1" w:unhideWhenUsed="1"/>
     <w:lsdException w:name="Balloon Text" w:semiHidden="1" w:unhideWhenUsed="1"/>
     <w:lsdException w:name="Table Grid" w:uiPriority="39"/>
+    <w:lsdException w:name="Table Theme" w:semiHidden="1" w:unhideWhenUsed="1"/>
     <w:lsdException w:name="Placeholder Text" w:semiHidden="1"/>
     <w:lsdException w:name="No Spacing" w:uiPriority="1" w:qFormat="1"/>
     <w:lsdException w:name="Light Shading" w:uiPriority="60"/>
@@ -9833,7 +9765,7 @@
 </file>
 
 <file path=customXml/itemProps1.xml><?xml version="1.0" encoding="utf-8"?>
-<ds:datastoreItem xmlns:ds="http://schemas.openxmlformats.org/officeDocument/2006/customXml" ds:itemID="{6508FCB6-DB53-F446-8FE7-208C131B8A1A}">
+<ds:datastoreItem xmlns:ds="http://schemas.openxmlformats.org/officeDocument/2006/customXml" ds:itemID="{70088B14-61B1-C845-8CF6-4F2429F5CA69}">
   <ds:schemaRefs>
     <ds:schemaRef ds:uri="http://schemas.openxmlformats.org/officeDocument/2006/bibliography"/>
   </ds:schemaRefs>

</xml_diff>

<commit_message>
Update Resume (Nov 2019).2
</commit_message>
<xml_diff>
--- a/Files/Ioakeim Kaltsidis - CV Personal Website.docx
+++ b/Files/Ioakeim Kaltsidis - CV Personal Website.docx
@@ -195,31 +195,7 @@
             <w:szCs w:val="20"/>
             <w:u w:val="none"/>
           </w:rPr>
-          <w:t>o</w:t>
-        </w:r>
-        <w:r>
-          <w:rPr>
-            <w:rStyle w:val="Hyperlink"/>
-            <w:rFonts w:ascii="Calibri" w:eastAsia="Calibri" w:hAnsi="Calibri" w:cs="Calibri"/>
-            <w:color w:val="000000" w:themeColor="text1"/>
-            <w:spacing w:val="19"/>
-            <w:sz w:val="21"/>
-            <w:szCs w:val="20"/>
-            <w:u w:val="none"/>
-          </w:rPr>
-          <w:t>a</w:t>
-        </w:r>
-        <w:r>
-          <w:rPr>
-            <w:rStyle w:val="Hyperlink"/>
-            <w:rFonts w:ascii="Calibri" w:eastAsia="Calibri" w:hAnsi="Calibri" w:cs="Calibri"/>
-            <w:color w:val="000000" w:themeColor="text1"/>
-            <w:spacing w:val="19"/>
-            <w:sz w:val="21"/>
-            <w:szCs w:val="20"/>
-            <w:u w:val="none"/>
-          </w:rPr>
-          <w:t>keimkaltsidis</w:t>
+          <w:t>oakeimkaltsidis</w:t>
         </w:r>
         <w:r>
           <w:rPr>
@@ -243,134 +219,33 @@
             <w:szCs w:val="20"/>
             <w:u w:val="none"/>
           </w:rPr>
-          <w:t>gm</w:t>
+          <w:t>gmail.com</w:t>
         </w:r>
+      </w:hyperlink>
+      <w:r>
+        <w:rPr>
+          <w:rStyle w:val="Hyperlink"/>
+          <w:rFonts w:ascii="Calibri" w:eastAsia="Calibri" w:hAnsi="Calibri" w:cs="Calibri"/>
+          <w:color w:val="000000" w:themeColor="text1"/>
+          <w:spacing w:val="19"/>
+          <w:sz w:val="21"/>
+          <w:szCs w:val="20"/>
+          <w:u w:val="none"/>
+        </w:rPr>
+        <w:t xml:space="preserve"> | </w:t>
+      </w:r>
+      <w:hyperlink r:id="rId10" w:history="1">
         <w:r>
           <w:rPr>
             <w:rStyle w:val="Hyperlink"/>
             <w:rFonts w:ascii="Calibri" w:eastAsia="Calibri" w:hAnsi="Calibri" w:cs="Calibri"/>
-            <w:color w:val="000000" w:themeColor="text1"/>
             <w:spacing w:val="19"/>
             <w:sz w:val="21"/>
             <w:szCs w:val="20"/>
-            <w:u w:val="none"/>
           </w:rPr>
-          <w:t>a</w:t>
-        </w:r>
-        <w:r>
-          <w:rPr>
-            <w:rStyle w:val="Hyperlink"/>
-            <w:rFonts w:ascii="Calibri" w:eastAsia="Calibri" w:hAnsi="Calibri" w:cs="Calibri"/>
-            <w:color w:val="000000" w:themeColor="text1"/>
-            <w:spacing w:val="19"/>
-            <w:sz w:val="21"/>
-            <w:szCs w:val="20"/>
-            <w:u w:val="none"/>
-          </w:rPr>
-          <w:t>il.com</w:t>
+          <w:t>ioakeimkaltsidis.me</w:t>
         </w:r>
       </w:hyperlink>
-      <w:r>
-        <w:rPr>
-          <w:rStyle w:val="Hyperlink"/>
-          <w:rFonts w:ascii="Calibri" w:eastAsia="Calibri" w:hAnsi="Calibri" w:cs="Calibri"/>
-          <w:color w:val="000000" w:themeColor="text1"/>
-          <w:spacing w:val="19"/>
-          <w:sz w:val="21"/>
-          <w:szCs w:val="20"/>
-          <w:u w:val="none"/>
-        </w:rPr>
-        <w:t xml:space="preserve"> | </w:t>
-      </w:r>
-      <w:r>
-        <w:rPr>
-          <w:rStyle w:val="Hyperlink"/>
-          <w:rFonts w:ascii="Calibri" w:eastAsia="Calibri" w:hAnsi="Calibri" w:cs="Calibri"/>
-          <w:color w:val="000000" w:themeColor="text1"/>
-          <w:spacing w:val="19"/>
-          <w:sz w:val="21"/>
-          <w:szCs w:val="20"/>
-          <w:u w:val="none"/>
-        </w:rPr>
-        <w:fldChar w:fldCharType="begin"/>
-      </w:r>
-      <w:r>
-        <w:rPr>
-          <w:rStyle w:val="Hyperlink"/>
-          <w:rFonts w:ascii="Calibri" w:eastAsia="Calibri" w:hAnsi="Calibri" w:cs="Calibri"/>
-          <w:color w:val="000000" w:themeColor="text1"/>
-          <w:spacing w:val="19"/>
-          <w:sz w:val="21"/>
-          <w:szCs w:val="20"/>
-          <w:u w:val="none"/>
-        </w:rPr>
-        <w:instrText xml:space="preserve"> HYPERLINK "http://ioakeimkaltsidis.me/" </w:instrText>
-      </w:r>
-      <w:r>
-        <w:rPr>
-          <w:rStyle w:val="Hyperlink"/>
-          <w:rFonts w:ascii="Calibri" w:eastAsia="Calibri" w:hAnsi="Calibri" w:cs="Calibri"/>
-          <w:color w:val="000000" w:themeColor="text1"/>
-          <w:spacing w:val="19"/>
-          <w:sz w:val="21"/>
-          <w:szCs w:val="20"/>
-          <w:u w:val="none"/>
-        </w:rPr>
-      </w:r>
-      <w:r>
-        <w:rPr>
-          <w:rStyle w:val="Hyperlink"/>
-          <w:rFonts w:ascii="Calibri" w:eastAsia="Calibri" w:hAnsi="Calibri" w:cs="Calibri"/>
-          <w:color w:val="000000" w:themeColor="text1"/>
-          <w:spacing w:val="19"/>
-          <w:sz w:val="21"/>
-          <w:szCs w:val="20"/>
-          <w:u w:val="none"/>
-        </w:rPr>
-        <w:fldChar w:fldCharType="separate"/>
-      </w:r>
-      <w:r>
-        <w:rPr>
-          <w:rStyle w:val="Hyperlink"/>
-          <w:rFonts w:ascii="Calibri" w:eastAsia="Calibri" w:hAnsi="Calibri" w:cs="Calibri"/>
-          <w:spacing w:val="19"/>
-          <w:sz w:val="21"/>
-          <w:szCs w:val="20"/>
-        </w:rPr>
-        <w:t>ioakeimkal</w:t>
-      </w:r>
-      <w:r>
-        <w:rPr>
-          <w:rStyle w:val="Hyperlink"/>
-          <w:rFonts w:ascii="Calibri" w:eastAsia="Calibri" w:hAnsi="Calibri" w:cs="Calibri"/>
-          <w:spacing w:val="19"/>
-          <w:sz w:val="21"/>
-          <w:szCs w:val="20"/>
-        </w:rPr>
-        <w:t>t</w:t>
-      </w:r>
-      <w:r>
-        <w:rPr>
-          <w:rStyle w:val="Hyperlink"/>
-          <w:rFonts w:ascii="Calibri" w:eastAsia="Calibri" w:hAnsi="Calibri" w:cs="Calibri"/>
-          <w:spacing w:val="19"/>
-          <w:sz w:val="21"/>
-          <w:szCs w:val="20"/>
-        </w:rPr>
-        <w:t>sidis.me</w:t>
-      </w:r>
-      <w:r>
-        <w:rPr>
-          <w:rStyle w:val="Hyperlink"/>
-          <w:rFonts w:ascii="Calibri" w:eastAsia="Calibri" w:hAnsi="Calibri" w:cs="Calibri"/>
-          <w:color w:val="000000" w:themeColor="text1"/>
-          <w:spacing w:val="19"/>
-          <w:sz w:val="21"/>
-          <w:szCs w:val="20"/>
-          <w:u w:val="none"/>
-        </w:rPr>
-        <w:fldChar w:fldCharType="end"/>
-      </w:r>
     </w:p>
     <w:p>
       <w:pPr>
@@ -1301,8 +1176,18 @@
           <w:spacing w:val="12"/>
           <w:sz w:val="21"/>
         </w:rPr>
+        <w:t>, Ubuntu</w:t>
+      </w:r>
+      <w:r>
+        <w:rPr>
+          <w:rFonts w:ascii="Calibri" w:eastAsia="Calibri" w:hAnsi="Calibri" w:cs="Calibri"/>
+          <w:spacing w:val="12"/>
+          <w:sz w:val="21"/>
+        </w:rPr>
         <w:t>)</w:t>
       </w:r>
+      <w:bookmarkStart w:id="0" w:name="_GoBack"/>
+      <w:bookmarkEnd w:id="0"/>
     </w:p>
     <w:p>
       <w:pPr>
@@ -2389,7 +2274,14 @@
           <w:rFonts w:ascii="Calibri" w:eastAsia="Calibri" w:hAnsi="Calibri" w:cs="Calibri"/>
           <w:u w:val="single"/>
         </w:rPr>
-        <w:t xml:space="preserve">University of Toronto, 27 King’s College Cir, Toronto, ON, CA      </w:t>
+        <w:t xml:space="preserve">University of Toronto, 27 King’s College Cir, Toronto, ON, CA           </w:t>
+      </w:r>
+      <w:r>
+        <w:rPr>
+          <w:rFonts w:ascii="Calibri" w:eastAsia="Calibri" w:hAnsi="Calibri" w:cs="Calibri"/>
+          <w:u w:val="single"/>
+        </w:rPr>
+        <w:t xml:space="preserve"> </w:t>
       </w:r>
       <w:r>
         <w:rPr>
@@ -2403,20 +2295,6 @@
           <w:rFonts w:ascii="Calibri" w:eastAsia="Calibri" w:hAnsi="Calibri" w:cs="Calibri"/>
           <w:u w:val="single"/>
         </w:rPr>
-        <w:t xml:space="preserve"> </w:t>
-      </w:r>
-      <w:r>
-        <w:rPr>
-          <w:rFonts w:ascii="Calibri" w:eastAsia="Calibri" w:hAnsi="Calibri" w:cs="Calibri"/>
-          <w:u w:val="single"/>
-        </w:rPr>
-        <w:t xml:space="preserve">     </w:t>
-      </w:r>
-      <w:r>
-        <w:rPr>
-          <w:rFonts w:ascii="Calibri" w:eastAsia="Calibri" w:hAnsi="Calibri" w:cs="Calibri"/>
-          <w:u w:val="single"/>
-        </w:rPr>
         <w:t xml:space="preserve">  </w:t>
       </w:r>
       <w:r>
@@ -2424,14 +2302,7 @@
           <w:rFonts w:ascii="Calibri" w:eastAsia="Calibri" w:hAnsi="Calibri" w:cs="Calibri"/>
           <w:u w:val="single"/>
         </w:rPr>
-        <w:t xml:space="preserve">     </w:t>
-      </w:r>
-      <w:r>
-        <w:rPr>
-          <w:rFonts w:ascii="Calibri" w:eastAsia="Calibri" w:hAnsi="Calibri" w:cs="Calibri"/>
-          <w:u w:val="single"/>
-        </w:rPr>
-        <w:t xml:space="preserve">      Sept 2019 – Anticipated August 2021 </w:t>
+        <w:t xml:space="preserve">           Sept 2019 – Anticipated August 2021 </w:t>
       </w:r>
     </w:p>
     <w:p>
@@ -2566,17 +2437,7 @@
           <w:spacing w:val="12"/>
           <w:sz w:val="21"/>
         </w:rPr>
-        <w:t xml:space="preserve">Specialized in the Mechatronics, Robotics </w:t>
-      </w:r>
-      <w:bookmarkStart w:id="0" w:name="_GoBack"/>
-      <w:bookmarkEnd w:id="0"/>
-      <w:r>
-        <w:rPr>
-          <w:rFonts w:ascii="Calibri" w:eastAsia="Calibri" w:hAnsi="Calibri" w:cs="Calibri"/>
-          <w:spacing w:val="12"/>
-          <w:sz w:val="21"/>
-        </w:rPr>
-        <w:t>and Sustainable Energy streams</w:t>
+        <w:t>Specialized in the Mechatronics, Robotics and Sustainable Energy streams</w:t>
       </w:r>
     </w:p>
     <w:p>
@@ -2805,15 +2666,7 @@
           <w:spacing w:val="12"/>
           <w:sz w:val="21"/>
         </w:rPr>
-        <w:t xml:space="preserve">designed and </w:t>
-      </w:r>
-      <w:r>
-        <w:rPr>
-          <w:rFonts w:ascii="Calibri" w:eastAsia="Times New Roman" w:hAnsi="Calibri" w:cs="Arial Hebrew"/>
-          <w:spacing w:val="12"/>
-          <w:sz w:val="21"/>
-        </w:rPr>
-        <w:t xml:space="preserve">implemented a controller for a Cross Coupled 4-Tank System utilizing MATLAB for system simulation and Simulink for controller implementation </w:t>
+        <w:t xml:space="preserve">designed and implemented a controller for a Cross Coupled 4-Tank System utilizing MATLAB for system simulation and Simulink for controller implementation </w:t>
       </w:r>
     </w:p>
     <w:p>
@@ -6390,7 +6243,7 @@
   <w:num w:numId="3">
     <w:abstractNumId w:val="7"/>
     <w:lvlOverride w:ilvl="0">
-      <w:lvl w:ilvl="0" w:tplc="559EFF12">
+      <w:lvl w:ilvl="0" w:tplc="26F4D986">
         <w:start w:val="1"/>
         <w:numFmt w:val="bullet"/>
         <w:lvlText w:val="•"/>
@@ -6419,7 +6272,7 @@
       </w:lvl>
     </w:lvlOverride>
     <w:lvlOverride w:ilvl="1">
-      <w:lvl w:ilvl="1" w:tplc="FB882154">
+      <w:lvl w:ilvl="1" w:tplc="9860FFF0">
         <w:start w:val="1"/>
         <w:numFmt w:val="bullet"/>
         <w:lvlText w:val="•"/>
@@ -6448,7 +6301,7 @@
       </w:lvl>
     </w:lvlOverride>
     <w:lvlOverride w:ilvl="2">
-      <w:lvl w:ilvl="2" w:tplc="0BFC3F94">
+      <w:lvl w:ilvl="2" w:tplc="4A7E3F60">
         <w:start w:val="1"/>
         <w:numFmt w:val="bullet"/>
         <w:lvlText w:val="•"/>
@@ -6477,7 +6330,7 @@
       </w:lvl>
     </w:lvlOverride>
     <w:lvlOverride w:ilvl="3">
-      <w:lvl w:ilvl="3" w:tplc="7B92FEF6">
+      <w:lvl w:ilvl="3" w:tplc="AE50DE3C">
         <w:start w:val="1"/>
         <w:numFmt w:val="bullet"/>
         <w:lvlText w:val="•"/>
@@ -6506,7 +6359,7 @@
       </w:lvl>
     </w:lvlOverride>
     <w:lvlOverride w:ilvl="4">
-      <w:lvl w:ilvl="4" w:tplc="CE16B430">
+      <w:lvl w:ilvl="4" w:tplc="4E3A99B2">
         <w:start w:val="1"/>
         <w:numFmt w:val="bullet"/>
         <w:lvlText w:val="•"/>
@@ -6535,7 +6388,7 @@
       </w:lvl>
     </w:lvlOverride>
     <w:lvlOverride w:ilvl="5">
-      <w:lvl w:ilvl="5" w:tplc="20A49CBE">
+      <w:lvl w:ilvl="5" w:tplc="DE4473F2">
         <w:start w:val="1"/>
         <w:numFmt w:val="bullet"/>
         <w:lvlText w:val="•"/>
@@ -6564,7 +6417,7 @@
       </w:lvl>
     </w:lvlOverride>
     <w:lvlOverride w:ilvl="6">
-      <w:lvl w:ilvl="6" w:tplc="9A32E698">
+      <w:lvl w:ilvl="6" w:tplc="82EAE41A">
         <w:start w:val="1"/>
         <w:numFmt w:val="bullet"/>
         <w:lvlText w:val="•"/>
@@ -6593,7 +6446,7 @@
       </w:lvl>
     </w:lvlOverride>
     <w:lvlOverride w:ilvl="7">
-      <w:lvl w:ilvl="7" w:tplc="0492B48C">
+      <w:lvl w:ilvl="7" w:tplc="7EA63716">
         <w:start w:val="1"/>
         <w:numFmt w:val="bullet"/>
         <w:lvlText w:val="•"/>
@@ -6622,7 +6475,7 @@
       </w:lvl>
     </w:lvlOverride>
     <w:lvlOverride w:ilvl="8">
-      <w:lvl w:ilvl="8" w:tplc="FD42757E">
+      <w:lvl w:ilvl="8" w:tplc="A4C00A10">
         <w:start w:val="1"/>
         <w:numFmt w:val="bullet"/>
         <w:lvlText w:val="•"/>
@@ -8403,7 +8256,7 @@
 </file>
 
 <file path=customXml/itemProps1.xml><?xml version="1.0" encoding="utf-8"?>
-<ds:datastoreItem xmlns:ds="http://schemas.openxmlformats.org/officeDocument/2006/customXml" ds:itemID="{3C6F000D-9B4B-A74B-9331-B1D359E4F5A0}">
+<ds:datastoreItem xmlns:ds="http://schemas.openxmlformats.org/officeDocument/2006/customXml" ds:itemID="{33CAAB5D-4ADA-9C46-AC7F-92A3A618C856}">
   <ds:schemaRefs>
     <ds:schemaRef ds:uri="http://schemas.openxmlformats.org/officeDocument/2006/bibliography"/>
   </ds:schemaRefs>

</xml_diff>

<commit_message>
Update Resume (Nov 2019).3
</commit_message>
<xml_diff>
--- a/Files/Ioakeim Kaltsidis - CV Personal Website.docx
+++ b/Files/Ioakeim Kaltsidis - CV Personal Website.docx
@@ -361,7 +361,6 @@
         </w:rPr>
         <w:t xml:space="preserve"> </w:t>
       </w:r>
-      <w:proofErr w:type="spellStart"/>
       <w:r>
         <w:rPr>
           <w:rFonts w:ascii="Calibri" w:eastAsia="Calibri" w:hAnsi="Calibri" w:cs="Calibri"/>
@@ -371,7 +370,6 @@
         </w:rPr>
         <w:t>i</w:t>
       </w:r>
-      <w:proofErr w:type="spellEnd"/>
       <w:r>
         <w:rPr>
           <w:rFonts w:ascii="Calibri" w:hAnsi="Calibri" w:cs="Arial Hebrew"/>
@@ -507,7 +505,6 @@
         </w:rPr>
         <w:t xml:space="preserve"> </w:t>
       </w:r>
-      <w:proofErr w:type="spellStart"/>
       <w:r>
         <w:rPr>
           <w:rFonts w:ascii="Calibri" w:eastAsia="Calibri" w:hAnsi="Calibri" w:cs="Calibri"/>
@@ -517,7 +514,6 @@
         </w:rPr>
         <w:t>i</w:t>
       </w:r>
-      <w:proofErr w:type="spellEnd"/>
       <w:r>
         <w:rPr>
           <w:rFonts w:ascii="Calibri" w:hAnsi="Calibri" w:cs="Arial Hebrew"/>
@@ -545,7 +541,6 @@
         </w:rPr>
         <w:t xml:space="preserve"> </w:t>
       </w:r>
-      <w:proofErr w:type="spellStart"/>
       <w:r>
         <w:rPr>
           <w:rFonts w:ascii="Calibri" w:eastAsia="Calibri" w:hAnsi="Calibri" w:cs="Calibri"/>
@@ -555,7 +550,6 @@
         </w:rPr>
         <w:t>i</w:t>
       </w:r>
-      <w:proofErr w:type="spellEnd"/>
       <w:r>
         <w:rPr>
           <w:rFonts w:ascii="Calibri" w:hAnsi="Calibri" w:cs="Arial Hebrew"/>
@@ -1184,10 +1178,16 @@
           <w:spacing w:val="12"/>
           <w:sz w:val="21"/>
         </w:rPr>
+        <w:t>, ROS</w:t>
+      </w:r>
+      <w:r>
+        <w:rPr>
+          <w:rFonts w:ascii="Calibri" w:eastAsia="Calibri" w:hAnsi="Calibri" w:cs="Calibri"/>
+          <w:spacing w:val="12"/>
+          <w:sz w:val="21"/>
+        </w:rPr>
         <w:t>)</w:t>
       </w:r>
-      <w:bookmarkStart w:id="0" w:name="_GoBack"/>
-      <w:bookmarkEnd w:id="0"/>
     </w:p>
     <w:p>
       <w:pPr>
@@ -1299,6 +1299,8 @@
         </w:rPr>
         <w:t>LabVIEW, ANSYS, Xilinx ISE</w:t>
       </w:r>
+      <w:bookmarkStart w:id="0" w:name="_GoBack"/>
+      <w:bookmarkEnd w:id="0"/>
     </w:p>
     <w:p>
       <w:pPr>
@@ -2237,27 +2239,7 @@
           <w:bCs/>
           <w:spacing w:val="12"/>
         </w:rPr>
-        <w:t>Master of Applied Science Candidate (</w:t>
-      </w:r>
-      <w:proofErr w:type="spellStart"/>
-      <w:r>
-        <w:rPr>
-          <w:rFonts w:ascii="Calibri" w:eastAsia="Calibri" w:hAnsi="Calibri" w:cs="Calibri"/>
-          <w:b/>
-          <w:bCs/>
-          <w:spacing w:val="12"/>
-        </w:rPr>
-        <w:t>M.A.Sc</w:t>
-      </w:r>
-      <w:proofErr w:type="spellEnd"/>
-      <w:r>
-        <w:rPr>
-          <w:rFonts w:ascii="Calibri" w:eastAsia="Calibri" w:hAnsi="Calibri" w:cs="Calibri"/>
-          <w:b/>
-          <w:bCs/>
-          <w:spacing w:val="12"/>
-        </w:rPr>
-        <w:t>.), Mechanical and Industrial Engineering (MIE)</w:t>
+        <w:t>Master of Applied Science Candidate (M.A.Sc.), Mechanical and Industrial Engineering (MIE)</w:t>
       </w:r>
     </w:p>
     <w:p>
@@ -3143,25 +3125,7 @@
           <w:sz w:val="21"/>
         </w:rPr>
         <w:lastRenderedPageBreak/>
-        <w:t xml:space="preserve">Understanding of neural network methodologies utilizing TensorFlow and </w:t>
-      </w:r>
-      <w:proofErr w:type="spellStart"/>
-      <w:r>
-        <w:rPr>
-          <w:rFonts w:ascii="Calibri" w:eastAsia="Calibri" w:hAnsi="Calibri" w:cs="Calibri"/>
-          <w:spacing w:val="12"/>
-          <w:sz w:val="21"/>
-        </w:rPr>
-        <w:t>Keras</w:t>
-      </w:r>
-      <w:proofErr w:type="spellEnd"/>
-      <w:r>
-        <w:rPr>
-          <w:rFonts w:ascii="Calibri" w:eastAsia="Calibri" w:hAnsi="Calibri" w:cs="Calibri"/>
-          <w:spacing w:val="12"/>
-          <w:sz w:val="21"/>
-        </w:rPr>
-        <w:t xml:space="preserve"> for image classification applications</w:t>
+        <w:t>Understanding of neural network methodologies utilizing TensorFlow and Keras for image classification applications</w:t>
       </w:r>
     </w:p>
     <w:p>
@@ -3478,25 +3442,7 @@
           <w:spacing w:val="12"/>
           <w:sz w:val="21"/>
         </w:rPr>
-        <w:t xml:space="preserve">Developed automation recipes utilizing Python and </w:t>
-      </w:r>
-      <w:proofErr w:type="spellStart"/>
-      <w:r>
-        <w:rPr>
-          <w:rFonts w:ascii="Calibri" w:eastAsia="Calibri" w:hAnsi="Calibri" w:cs="Calibri"/>
-          <w:spacing w:val="12"/>
-          <w:sz w:val="21"/>
-        </w:rPr>
-        <w:t>TwinCAT</w:t>
-      </w:r>
-      <w:proofErr w:type="spellEnd"/>
-      <w:r>
-        <w:rPr>
-          <w:rFonts w:ascii="Calibri" w:eastAsia="Calibri" w:hAnsi="Calibri" w:cs="Calibri"/>
-          <w:spacing w:val="12"/>
-          <w:sz w:val="21"/>
-        </w:rPr>
-        <w:t xml:space="preserve"> software</w:t>
+        <w:t>Developed automation recipes utilizing Python and TwinCAT software</w:t>
       </w:r>
     </w:p>
     <w:p>
@@ -3582,7 +3528,6 @@
           <w:spacing w:val="12"/>
         </w:rPr>
       </w:pPr>
-      <w:proofErr w:type="spellStart"/>
       <w:r>
         <w:rPr>
           <w:rFonts w:ascii="Calibri" w:eastAsia="Calibri" w:hAnsi="Calibri" w:cs="Calibri"/>
@@ -3590,17 +3535,7 @@
           <w:bCs/>
           <w:spacing w:val="12"/>
         </w:rPr>
-        <w:t>Sobotec</w:t>
-      </w:r>
-      <w:proofErr w:type="spellEnd"/>
-      <w:r>
-        <w:rPr>
-          <w:rFonts w:ascii="Calibri" w:eastAsia="Calibri" w:hAnsi="Calibri" w:cs="Calibri"/>
-          <w:b/>
-          <w:bCs/>
-          <w:spacing w:val="12"/>
-        </w:rPr>
-        <w:t xml:space="preserve"> Advanced Manufacturing Team – Co-op Student</w:t>
+        <w:t>Sobotec Advanced Manufacturing Team – Co-op Student</w:t>
       </w:r>
     </w:p>
     <w:p>
@@ -3612,21 +3547,12 @@
           <w:u w:val="single"/>
         </w:rPr>
       </w:pPr>
-      <w:proofErr w:type="spellStart"/>
-      <w:r>
-        <w:rPr>
-          <w:rFonts w:ascii="Calibri" w:eastAsia="Calibri" w:hAnsi="Calibri" w:cs="Calibri"/>
-          <w:u w:val="single"/>
-        </w:rPr>
-        <w:t>Sobotec</w:t>
-      </w:r>
-      <w:proofErr w:type="spellEnd"/>
-      <w:r>
-        <w:rPr>
-          <w:rFonts w:ascii="Calibri" w:eastAsia="Calibri" w:hAnsi="Calibri" w:cs="Calibri"/>
-          <w:u w:val="single"/>
-        </w:rPr>
-        <w:t xml:space="preserve"> Ltd., 67 Burford Rd, Hamilton, ON                       </w:t>
+      <w:r>
+        <w:rPr>
+          <w:rFonts w:ascii="Calibri" w:eastAsia="Calibri" w:hAnsi="Calibri" w:cs="Calibri"/>
+          <w:u w:val="single"/>
+        </w:rPr>
+        <w:t xml:space="preserve">Sobotec Ltd., 67 Burford Rd, Hamilton, ON                       </w:t>
       </w:r>
       <w:r>
         <w:rPr>
@@ -3755,25 +3681,7 @@
           <w:spacing w:val="12"/>
           <w:sz w:val="21"/>
         </w:rPr>
-        <w:t xml:space="preserve">Operated heavy Prima Power manufacturing machinery including </w:t>
-      </w:r>
-      <w:proofErr w:type="spellStart"/>
-      <w:r>
-        <w:rPr>
-          <w:rFonts w:ascii="Calibri" w:eastAsia="Calibri" w:hAnsi="Calibri" w:cs="Calibri"/>
-          <w:spacing w:val="12"/>
-          <w:sz w:val="21"/>
-        </w:rPr>
-        <w:t>EBe</w:t>
-      </w:r>
-      <w:proofErr w:type="spellEnd"/>
-      <w:r>
-        <w:rPr>
-          <w:rFonts w:ascii="Calibri" w:eastAsia="Calibri" w:hAnsi="Calibri" w:cs="Calibri"/>
-          <w:spacing w:val="12"/>
-          <w:sz w:val="21"/>
-        </w:rPr>
-        <w:t xml:space="preserve"> Bending SG Shear </w:t>
+        <w:t xml:space="preserve">Operated heavy Prima Power manufacturing machinery including EBe Bending SG Shear </w:t>
       </w:r>
     </w:p>
     <w:p>
@@ -6243,7 +6151,7 @@
   <w:num w:numId="3">
     <w:abstractNumId w:val="7"/>
     <w:lvlOverride w:ilvl="0">
-      <w:lvl w:ilvl="0" w:tplc="26F4D986">
+      <w:lvl w:ilvl="0" w:tplc="2B72FAEA">
         <w:start w:val="1"/>
         <w:numFmt w:val="bullet"/>
         <w:lvlText w:val="•"/>
@@ -6272,7 +6180,7 @@
       </w:lvl>
     </w:lvlOverride>
     <w:lvlOverride w:ilvl="1">
-      <w:lvl w:ilvl="1" w:tplc="9860FFF0">
+      <w:lvl w:ilvl="1" w:tplc="81B8EAA2">
         <w:start w:val="1"/>
         <w:numFmt w:val="bullet"/>
         <w:lvlText w:val="•"/>
@@ -6301,7 +6209,7 @@
       </w:lvl>
     </w:lvlOverride>
     <w:lvlOverride w:ilvl="2">
-      <w:lvl w:ilvl="2" w:tplc="4A7E3F60">
+      <w:lvl w:ilvl="2" w:tplc="D48E06E4">
         <w:start w:val="1"/>
         <w:numFmt w:val="bullet"/>
         <w:lvlText w:val="•"/>
@@ -6330,7 +6238,7 @@
       </w:lvl>
     </w:lvlOverride>
     <w:lvlOverride w:ilvl="3">
-      <w:lvl w:ilvl="3" w:tplc="AE50DE3C">
+      <w:lvl w:ilvl="3" w:tplc="B626536C">
         <w:start w:val="1"/>
         <w:numFmt w:val="bullet"/>
         <w:lvlText w:val="•"/>
@@ -6359,7 +6267,7 @@
       </w:lvl>
     </w:lvlOverride>
     <w:lvlOverride w:ilvl="4">
-      <w:lvl w:ilvl="4" w:tplc="4E3A99B2">
+      <w:lvl w:ilvl="4" w:tplc="B2808F62">
         <w:start w:val="1"/>
         <w:numFmt w:val="bullet"/>
         <w:lvlText w:val="•"/>
@@ -6388,7 +6296,7 @@
       </w:lvl>
     </w:lvlOverride>
     <w:lvlOverride w:ilvl="5">
-      <w:lvl w:ilvl="5" w:tplc="DE4473F2">
+      <w:lvl w:ilvl="5" w:tplc="2D6010C4">
         <w:start w:val="1"/>
         <w:numFmt w:val="bullet"/>
         <w:lvlText w:val="•"/>
@@ -6417,7 +6325,7 @@
       </w:lvl>
     </w:lvlOverride>
     <w:lvlOverride w:ilvl="6">
-      <w:lvl w:ilvl="6" w:tplc="82EAE41A">
+      <w:lvl w:ilvl="6" w:tplc="7542DCC6">
         <w:start w:val="1"/>
         <w:numFmt w:val="bullet"/>
         <w:lvlText w:val="•"/>
@@ -6446,7 +6354,7 @@
       </w:lvl>
     </w:lvlOverride>
     <w:lvlOverride w:ilvl="7">
-      <w:lvl w:ilvl="7" w:tplc="7EA63716">
+      <w:lvl w:ilvl="7" w:tplc="1CDC7C28">
         <w:start w:val="1"/>
         <w:numFmt w:val="bullet"/>
         <w:lvlText w:val="•"/>
@@ -6475,7 +6383,7 @@
       </w:lvl>
     </w:lvlOverride>
     <w:lvlOverride w:ilvl="8">
-      <w:lvl w:ilvl="8" w:tplc="A4C00A10">
+      <w:lvl w:ilvl="8" w:tplc="74A2CCA4">
         <w:start w:val="1"/>
         <w:numFmt w:val="bullet"/>
         <w:lvlText w:val="•"/>
@@ -8256,7 +8164,7 @@
 </file>
 
 <file path=customXml/itemProps1.xml><?xml version="1.0" encoding="utf-8"?>
-<ds:datastoreItem xmlns:ds="http://schemas.openxmlformats.org/officeDocument/2006/customXml" ds:itemID="{33CAAB5D-4ADA-9C46-AC7F-92A3A618C856}">
+<ds:datastoreItem xmlns:ds="http://schemas.openxmlformats.org/officeDocument/2006/customXml" ds:itemID="{A98A23BA-1EF7-1048-8212-52CF4AE523DC}">
   <ds:schemaRefs>
     <ds:schemaRef ds:uri="http://schemas.openxmlformats.org/officeDocument/2006/bibliography"/>
   </ds:schemaRefs>

</xml_diff>